<commit_message>
adding content to sections
</commit_message>
<xml_diff>
--- a/planning/Stage 2 - Section Descriptions.docx
+++ b/planning/Stage 2 - Section Descriptions.docx
@@ -252,15 +252,6 @@
         </w:rPr>
         <w:t>Dissertation Structure</w:t>
       </w:r>
-      <w:r>
-        <w:rPr>
-          <w:b/>
-        </w:rPr>
-        <w:t xml:space="preserve"> – </w:t>
-      </w:r>
-      <w:r>
-        <w:t>To be finalised</w:t>
-      </w:r>
     </w:p>
     <w:p>
       <w:pPr>
@@ -289,14 +280,16 @@
         <w:rPr>
           <w:sz w:val="28"/>
         </w:rPr>
-        <w:t xml:space="preserve"> </w:t>
+        <w:t xml:space="preserve"> – (Use initial report as reference)</w:t>
       </w:r>
       <w:r>
         <w:rPr>
           <w:sz w:val="28"/>
         </w:rPr>
-        <w:t>– (Use initial report as reference)</w:t>
-      </w:r>
+        <w:t xml:space="preserve"> – around 3000 words</w:t>
+      </w:r>
+      <w:bookmarkStart w:id="0" w:name="_GoBack"/>
+      <w:bookmarkEnd w:id="0"/>
     </w:p>
     <w:p>
       <w:pPr>
@@ -406,6 +399,38 @@
     </w:p>
     <w:p>
       <w:pPr>
+        <w:jc w:val="both"/>
+      </w:pPr>
+      <w:r>
+        <w:t>Need to add:</w:t>
+      </w:r>
+    </w:p>
+    <w:p>
+      <w:pPr>
+        <w:pStyle w:val="NoSpacing"/>
+        <w:numPr>
+          <w:ilvl w:val="0"/>
+          <w:numId w:val="15"/>
+        </w:numPr>
+      </w:pPr>
+      <w:r>
+        <w:t>Identifying key technologies, I will use</w:t>
+      </w:r>
+    </w:p>
+    <w:p>
+      <w:pPr>
+        <w:pStyle w:val="NoSpacing"/>
+        <w:numPr>
+          <w:ilvl w:val="0"/>
+          <w:numId w:val="15"/>
+        </w:numPr>
+      </w:pPr>
+      <w:r>
+        <w:t>Explain the novelty and importance/impact of my work in the broader context of the state of the art</w:t>
+      </w:r>
+    </w:p>
+    <w:p>
+      <w:pPr>
         <w:pStyle w:val="Heading2"/>
         <w:jc w:val="both"/>
         <w:rPr>
@@ -416,6 +441,7 @@
         <w:rPr>
           <w:sz w:val="28"/>
         </w:rPr>
+        <w:lastRenderedPageBreak/>
         <w:t>System Design and</w:t>
       </w:r>
       <w:r>
@@ -481,7 +507,6 @@
         </w:numPr>
       </w:pPr>
       <w:r>
-        <w:lastRenderedPageBreak/>
         <w:t>A software data flow diagram</w:t>
       </w:r>
     </w:p>
@@ -1021,13 +1046,7 @@
         </w:rPr>
       </w:pPr>
       <w:r>
-        <w:t xml:space="preserve">Explain the moving arm used in the MOSAR project and how the software has been designed for use with a walking arm </w:t>
-      </w:r>
-      <w:r>
-        <w:t>which requires a base location parameter when moving modules</w:t>
-      </w:r>
-      <w:r>
-        <w:t>, however implemented with the stationary automata EVA arm making this function a currently unnecessary addition</w:t>
+        <w:t>Explain the moving arm used in the MOSAR project and how the software has been designed for use with a walking arm which requires a base location parameter when moving modules, however implemented with the stationary automata EVA arm making this function a currently unnecessary addition</w:t>
       </w:r>
     </w:p>
     <w:p>
@@ -1088,6 +1107,7 @@
         <w:rPr>
           <w:b/>
         </w:rPr>
+        <w:lastRenderedPageBreak/>
         <w:t>Failure Feedback</w:t>
       </w:r>
     </w:p>
@@ -1191,7 +1211,6 @@
         <w:rPr>
           <w:b/>
         </w:rPr>
-        <w:lastRenderedPageBreak/>
         <w:tab/>
       </w:r>
       <w:r>
@@ -1310,8 +1329,6 @@
       <w:r>
         <w:t>Usage of python Modules (not copy module cause it sucks)</w:t>
       </w:r>
-      <w:bookmarkStart w:id="0" w:name="_GoBack"/>
-      <w:bookmarkEnd w:id="0"/>
     </w:p>
     <w:p>
       <w:pPr>
@@ -1394,6 +1411,18 @@
     </w:p>
     <w:p>
       <w:pPr>
+        <w:pStyle w:val="ListParagraph"/>
+        <w:numPr>
+          <w:ilvl w:val="0"/>
+          <w:numId w:val="16"/>
+        </w:numPr>
+      </w:pPr>
+      <w:r>
+        <w:t>Critical analysis how well my product would work in certain applications given the obtained results</w:t>
+      </w:r>
+    </w:p>
+    <w:p>
+      <w:pPr>
         <w:pStyle w:val="Heading2"/>
         <w:jc w:val="both"/>
         <w:rPr>
@@ -1527,6 +1556,21 @@
     </w:p>
     <w:p>
       <w:pPr>
+        <w:pStyle w:val="ListParagraph"/>
+        <w:numPr>
+          <w:ilvl w:val="0"/>
+          <w:numId w:val="13"/>
+        </w:numPr>
+      </w:pPr>
+      <w:r>
+        <w:t xml:space="preserve">Refer back </w:t>
+      </w:r>
+      <w:r>
+        <w:t>to objectives/specification in introduction</w:t>
+      </w:r>
+    </w:p>
+    <w:p>
+      <w:pPr>
         <w:pStyle w:val="Heading2"/>
         <w:jc w:val="both"/>
         <w:rPr>
@@ -1600,6 +1644,7 @@
         <w:rPr>
           <w:sz w:val="28"/>
         </w:rPr>
+        <w:lastRenderedPageBreak/>
         <w:t>References</w:t>
       </w:r>
     </w:p>
@@ -1642,7 +1687,25 @@
         <w:rPr>
           <w:sz w:val="28"/>
         </w:rPr>
-        <w:t>Appendix B - Code</w:t>
+        <w:t xml:space="preserve">Appendix B </w:t>
+      </w:r>
+      <w:r>
+        <w:rPr>
+          <w:sz w:val="28"/>
+        </w:rPr>
+        <w:t>–</w:t>
+      </w:r>
+      <w:r>
+        <w:rPr>
+          <w:sz w:val="28"/>
+        </w:rPr>
+        <w:t xml:space="preserve"> Code</w:t>
+      </w:r>
+      <w:r>
+        <w:rPr>
+          <w:sz w:val="28"/>
+        </w:rPr>
+        <w:t xml:space="preserve"> (need to cite libraries used)</w:t>
       </w:r>
     </w:p>
     <w:sectPr>
@@ -1658,6 +1721,345 @@
 <file path=word/numbering.xml><?xml version="1.0" encoding="utf-8"?>
 <w:numbering xmlns:wpc="http://schemas.microsoft.com/office/word/2010/wordprocessingCanvas" xmlns:cx="http://schemas.microsoft.com/office/drawing/2014/chartex" xmlns:cx1="http://schemas.microsoft.com/office/drawing/2015/9/8/chartex" xmlns:cx2="http://schemas.microsoft.com/office/drawing/2015/10/21/chartex" xmlns:cx3="http://schemas.microsoft.com/office/drawing/2016/5/9/chartex" xmlns:cx4="http://schemas.microsoft.com/office/drawing/2016/5/10/chartex" xmlns:cx5="http://schemas.microsoft.com/office/drawing/2016/5/11/chartex" xmlns:cx6="http://schemas.microsoft.com/office/drawing/2016/5/12/chartex" xmlns:cx7="http://schemas.microsoft.com/office/drawing/2016/5/13/chartex" xmlns:cx8="http://schemas.microsoft.com/office/drawing/2016/5/14/chartex" xmlns:mc="http://schemas.openxmlformats.org/markup-compatibility/2006" xmlns:aink="http://schemas.microsoft.com/office/drawing/2016/ink" xmlns:am3d="http://schemas.microsoft.com/office/drawing/2017/model3d" xmlns:o="urn:schemas-microsoft-com:office:office" xmlns:r="http://schemas.openxmlformats.org/officeDocument/2006/relationships" xmlns:m="http://schemas.openxmlformats.org/officeDocument/2006/math" xmlns:v="urn:schemas-microsoft-com:vml" xmlns:wp14="http://schemas.microsoft.com/office/word/2010/wordprocessingDrawing" xmlns:wp="http://schemas.openxmlformats.org/drawingml/2006/wordprocessingDrawing" xmlns:w10="urn:schemas-microsoft-com:office:word" xmlns:w="http://schemas.openxmlformats.org/wordprocessingml/2006/main" xmlns:w14="http://schemas.microsoft.com/office/word/2010/wordml" xmlns:w15="http://schemas.microsoft.com/office/word/2012/wordml" xmlns:w16cid="http://schemas.microsoft.com/office/word/2016/wordml/cid" xmlns:w16se="http://schemas.microsoft.com/office/word/2015/wordml/symex" xmlns:wpg="http://schemas.microsoft.com/office/word/2010/wordprocessingGroup" xmlns:wpi="http://schemas.microsoft.com/office/word/2010/wordprocessingInk" xmlns:wne="http://schemas.microsoft.com/office/word/2006/wordml" xmlns:wps="http://schemas.microsoft.com/office/word/2010/wordprocessingShape" mc:Ignorable="w14 w15 w16se w16cid wp14">
   <w:abstractNum w:abstractNumId="0" w15:restartNumberingAfterBreak="0">
+    <w:nsid w:val="01B121B0"/>
+    <w:multiLevelType w:val="hybridMultilevel"/>
+    <w:tmpl w:val="32207A10"/>
+    <w:lvl w:ilvl="0" w:tplc="08090001">
+      <w:start w:val="1"/>
+      <w:numFmt w:val="bullet"/>
+      <w:lvlText w:val=""/>
+      <w:lvlJc w:val="left"/>
+      <w:pPr>
+        <w:ind w:left="720" w:hanging="360"/>
+      </w:pPr>
+      <w:rPr>
+        <w:rFonts w:ascii="Symbol" w:hAnsi="Symbol" w:hint="default"/>
+      </w:rPr>
+    </w:lvl>
+    <w:lvl w:ilvl="1" w:tplc="08090003" w:tentative="1">
+      <w:start w:val="1"/>
+      <w:numFmt w:val="bullet"/>
+      <w:lvlText w:val="o"/>
+      <w:lvlJc w:val="left"/>
+      <w:pPr>
+        <w:ind w:left="1440" w:hanging="360"/>
+      </w:pPr>
+      <w:rPr>
+        <w:rFonts w:ascii="Courier New" w:hAnsi="Courier New" w:cs="Courier New" w:hint="default"/>
+      </w:rPr>
+    </w:lvl>
+    <w:lvl w:ilvl="2" w:tplc="08090005" w:tentative="1">
+      <w:start w:val="1"/>
+      <w:numFmt w:val="bullet"/>
+      <w:lvlText w:val=""/>
+      <w:lvlJc w:val="left"/>
+      <w:pPr>
+        <w:ind w:left="2160" w:hanging="360"/>
+      </w:pPr>
+      <w:rPr>
+        <w:rFonts w:ascii="Wingdings" w:hAnsi="Wingdings" w:hint="default"/>
+      </w:rPr>
+    </w:lvl>
+    <w:lvl w:ilvl="3" w:tplc="08090001" w:tentative="1">
+      <w:start w:val="1"/>
+      <w:numFmt w:val="bullet"/>
+      <w:lvlText w:val=""/>
+      <w:lvlJc w:val="left"/>
+      <w:pPr>
+        <w:ind w:left="2880" w:hanging="360"/>
+      </w:pPr>
+      <w:rPr>
+        <w:rFonts w:ascii="Symbol" w:hAnsi="Symbol" w:hint="default"/>
+      </w:rPr>
+    </w:lvl>
+    <w:lvl w:ilvl="4" w:tplc="08090003" w:tentative="1">
+      <w:start w:val="1"/>
+      <w:numFmt w:val="bullet"/>
+      <w:lvlText w:val="o"/>
+      <w:lvlJc w:val="left"/>
+      <w:pPr>
+        <w:ind w:left="3600" w:hanging="360"/>
+      </w:pPr>
+      <w:rPr>
+        <w:rFonts w:ascii="Courier New" w:hAnsi="Courier New" w:cs="Courier New" w:hint="default"/>
+      </w:rPr>
+    </w:lvl>
+    <w:lvl w:ilvl="5" w:tplc="08090005" w:tentative="1">
+      <w:start w:val="1"/>
+      <w:numFmt w:val="bullet"/>
+      <w:lvlText w:val=""/>
+      <w:lvlJc w:val="left"/>
+      <w:pPr>
+        <w:ind w:left="4320" w:hanging="360"/>
+      </w:pPr>
+      <w:rPr>
+        <w:rFonts w:ascii="Wingdings" w:hAnsi="Wingdings" w:hint="default"/>
+      </w:rPr>
+    </w:lvl>
+    <w:lvl w:ilvl="6" w:tplc="08090001" w:tentative="1">
+      <w:start w:val="1"/>
+      <w:numFmt w:val="bullet"/>
+      <w:lvlText w:val=""/>
+      <w:lvlJc w:val="left"/>
+      <w:pPr>
+        <w:ind w:left="5040" w:hanging="360"/>
+      </w:pPr>
+      <w:rPr>
+        <w:rFonts w:ascii="Symbol" w:hAnsi="Symbol" w:hint="default"/>
+      </w:rPr>
+    </w:lvl>
+    <w:lvl w:ilvl="7" w:tplc="08090003" w:tentative="1">
+      <w:start w:val="1"/>
+      <w:numFmt w:val="bullet"/>
+      <w:lvlText w:val="o"/>
+      <w:lvlJc w:val="left"/>
+      <w:pPr>
+        <w:ind w:left="5760" w:hanging="360"/>
+      </w:pPr>
+      <w:rPr>
+        <w:rFonts w:ascii="Courier New" w:hAnsi="Courier New" w:cs="Courier New" w:hint="default"/>
+      </w:rPr>
+    </w:lvl>
+    <w:lvl w:ilvl="8" w:tplc="08090005" w:tentative="1">
+      <w:start w:val="1"/>
+      <w:numFmt w:val="bullet"/>
+      <w:lvlText w:val=""/>
+      <w:lvlJc w:val="left"/>
+      <w:pPr>
+        <w:ind w:left="6480" w:hanging="360"/>
+      </w:pPr>
+      <w:rPr>
+        <w:rFonts w:ascii="Wingdings" w:hAnsi="Wingdings" w:hint="default"/>
+      </w:rPr>
+    </w:lvl>
+  </w:abstractNum>
+  <w:abstractNum w:abstractNumId="1" w15:restartNumberingAfterBreak="0">
+    <w:nsid w:val="0BC5376E"/>
+    <w:multiLevelType w:val="hybridMultilevel"/>
+    <w:tmpl w:val="46CEA29E"/>
+    <w:lvl w:ilvl="0" w:tplc="08090001">
+      <w:start w:val="1"/>
+      <w:numFmt w:val="bullet"/>
+      <w:lvlText w:val=""/>
+      <w:lvlJc w:val="left"/>
+      <w:pPr>
+        <w:ind w:left="1440" w:hanging="360"/>
+      </w:pPr>
+      <w:rPr>
+        <w:rFonts w:ascii="Symbol" w:hAnsi="Symbol" w:hint="default"/>
+      </w:rPr>
+    </w:lvl>
+    <w:lvl w:ilvl="1" w:tplc="08090003" w:tentative="1">
+      <w:start w:val="1"/>
+      <w:numFmt w:val="bullet"/>
+      <w:lvlText w:val="o"/>
+      <w:lvlJc w:val="left"/>
+      <w:pPr>
+        <w:ind w:left="2160" w:hanging="360"/>
+      </w:pPr>
+      <w:rPr>
+        <w:rFonts w:ascii="Courier New" w:hAnsi="Courier New" w:cs="Courier New" w:hint="default"/>
+      </w:rPr>
+    </w:lvl>
+    <w:lvl w:ilvl="2" w:tplc="08090005" w:tentative="1">
+      <w:start w:val="1"/>
+      <w:numFmt w:val="bullet"/>
+      <w:lvlText w:val=""/>
+      <w:lvlJc w:val="left"/>
+      <w:pPr>
+        <w:ind w:left="2880" w:hanging="360"/>
+      </w:pPr>
+      <w:rPr>
+        <w:rFonts w:ascii="Wingdings" w:hAnsi="Wingdings" w:hint="default"/>
+      </w:rPr>
+    </w:lvl>
+    <w:lvl w:ilvl="3" w:tplc="08090001" w:tentative="1">
+      <w:start w:val="1"/>
+      <w:numFmt w:val="bullet"/>
+      <w:lvlText w:val=""/>
+      <w:lvlJc w:val="left"/>
+      <w:pPr>
+        <w:ind w:left="3600" w:hanging="360"/>
+      </w:pPr>
+      <w:rPr>
+        <w:rFonts w:ascii="Symbol" w:hAnsi="Symbol" w:hint="default"/>
+      </w:rPr>
+    </w:lvl>
+    <w:lvl w:ilvl="4" w:tplc="08090003" w:tentative="1">
+      <w:start w:val="1"/>
+      <w:numFmt w:val="bullet"/>
+      <w:lvlText w:val="o"/>
+      <w:lvlJc w:val="left"/>
+      <w:pPr>
+        <w:ind w:left="4320" w:hanging="360"/>
+      </w:pPr>
+      <w:rPr>
+        <w:rFonts w:ascii="Courier New" w:hAnsi="Courier New" w:cs="Courier New" w:hint="default"/>
+      </w:rPr>
+    </w:lvl>
+    <w:lvl w:ilvl="5" w:tplc="08090005" w:tentative="1">
+      <w:start w:val="1"/>
+      <w:numFmt w:val="bullet"/>
+      <w:lvlText w:val=""/>
+      <w:lvlJc w:val="left"/>
+      <w:pPr>
+        <w:ind w:left="5040" w:hanging="360"/>
+      </w:pPr>
+      <w:rPr>
+        <w:rFonts w:ascii="Wingdings" w:hAnsi="Wingdings" w:hint="default"/>
+      </w:rPr>
+    </w:lvl>
+    <w:lvl w:ilvl="6" w:tplc="08090001" w:tentative="1">
+      <w:start w:val="1"/>
+      <w:numFmt w:val="bullet"/>
+      <w:lvlText w:val=""/>
+      <w:lvlJc w:val="left"/>
+      <w:pPr>
+        <w:ind w:left="5760" w:hanging="360"/>
+      </w:pPr>
+      <w:rPr>
+        <w:rFonts w:ascii="Symbol" w:hAnsi="Symbol" w:hint="default"/>
+      </w:rPr>
+    </w:lvl>
+    <w:lvl w:ilvl="7" w:tplc="08090003" w:tentative="1">
+      <w:start w:val="1"/>
+      <w:numFmt w:val="bullet"/>
+      <w:lvlText w:val="o"/>
+      <w:lvlJc w:val="left"/>
+      <w:pPr>
+        <w:ind w:left="6480" w:hanging="360"/>
+      </w:pPr>
+      <w:rPr>
+        <w:rFonts w:ascii="Courier New" w:hAnsi="Courier New" w:cs="Courier New" w:hint="default"/>
+      </w:rPr>
+    </w:lvl>
+    <w:lvl w:ilvl="8" w:tplc="08090005" w:tentative="1">
+      <w:start w:val="1"/>
+      <w:numFmt w:val="bullet"/>
+      <w:lvlText w:val=""/>
+      <w:lvlJc w:val="left"/>
+      <w:pPr>
+        <w:ind w:left="7200" w:hanging="360"/>
+      </w:pPr>
+      <w:rPr>
+        <w:rFonts w:ascii="Wingdings" w:hAnsi="Wingdings" w:hint="default"/>
+      </w:rPr>
+    </w:lvl>
+  </w:abstractNum>
+  <w:abstractNum w:abstractNumId="2" w15:restartNumberingAfterBreak="0">
+    <w:nsid w:val="0DA11DEA"/>
+    <w:multiLevelType w:val="hybridMultilevel"/>
+    <w:tmpl w:val="9B269822"/>
+    <w:lvl w:ilvl="0" w:tplc="08090001">
+      <w:start w:val="1"/>
+      <w:numFmt w:val="bullet"/>
+      <w:lvlText w:val=""/>
+      <w:lvlJc w:val="left"/>
+      <w:pPr>
+        <w:ind w:left="720" w:hanging="360"/>
+      </w:pPr>
+      <w:rPr>
+        <w:rFonts w:ascii="Symbol" w:hAnsi="Symbol" w:hint="default"/>
+      </w:rPr>
+    </w:lvl>
+    <w:lvl w:ilvl="1" w:tplc="08090003" w:tentative="1">
+      <w:start w:val="1"/>
+      <w:numFmt w:val="bullet"/>
+      <w:lvlText w:val="o"/>
+      <w:lvlJc w:val="left"/>
+      <w:pPr>
+        <w:ind w:left="1440" w:hanging="360"/>
+      </w:pPr>
+      <w:rPr>
+        <w:rFonts w:ascii="Courier New" w:hAnsi="Courier New" w:cs="Courier New" w:hint="default"/>
+      </w:rPr>
+    </w:lvl>
+    <w:lvl w:ilvl="2" w:tplc="08090005" w:tentative="1">
+      <w:start w:val="1"/>
+      <w:numFmt w:val="bullet"/>
+      <w:lvlText w:val=""/>
+      <w:lvlJc w:val="left"/>
+      <w:pPr>
+        <w:ind w:left="2160" w:hanging="360"/>
+      </w:pPr>
+      <w:rPr>
+        <w:rFonts w:ascii="Wingdings" w:hAnsi="Wingdings" w:hint="default"/>
+      </w:rPr>
+    </w:lvl>
+    <w:lvl w:ilvl="3" w:tplc="08090001" w:tentative="1">
+      <w:start w:val="1"/>
+      <w:numFmt w:val="bullet"/>
+      <w:lvlText w:val=""/>
+      <w:lvlJc w:val="left"/>
+      <w:pPr>
+        <w:ind w:left="2880" w:hanging="360"/>
+      </w:pPr>
+      <w:rPr>
+        <w:rFonts w:ascii="Symbol" w:hAnsi="Symbol" w:hint="default"/>
+      </w:rPr>
+    </w:lvl>
+    <w:lvl w:ilvl="4" w:tplc="08090003" w:tentative="1">
+      <w:start w:val="1"/>
+      <w:numFmt w:val="bullet"/>
+      <w:lvlText w:val="o"/>
+      <w:lvlJc w:val="left"/>
+      <w:pPr>
+        <w:ind w:left="3600" w:hanging="360"/>
+      </w:pPr>
+      <w:rPr>
+        <w:rFonts w:ascii="Courier New" w:hAnsi="Courier New" w:cs="Courier New" w:hint="default"/>
+      </w:rPr>
+    </w:lvl>
+    <w:lvl w:ilvl="5" w:tplc="08090005" w:tentative="1">
+      <w:start w:val="1"/>
+      <w:numFmt w:val="bullet"/>
+      <w:lvlText w:val=""/>
+      <w:lvlJc w:val="left"/>
+      <w:pPr>
+        <w:ind w:left="4320" w:hanging="360"/>
+      </w:pPr>
+      <w:rPr>
+        <w:rFonts w:ascii="Wingdings" w:hAnsi="Wingdings" w:hint="default"/>
+      </w:rPr>
+    </w:lvl>
+    <w:lvl w:ilvl="6" w:tplc="08090001" w:tentative="1">
+      <w:start w:val="1"/>
+      <w:numFmt w:val="bullet"/>
+      <w:lvlText w:val=""/>
+      <w:lvlJc w:val="left"/>
+      <w:pPr>
+        <w:ind w:left="5040" w:hanging="360"/>
+      </w:pPr>
+      <w:rPr>
+        <w:rFonts w:ascii="Symbol" w:hAnsi="Symbol" w:hint="default"/>
+      </w:rPr>
+    </w:lvl>
+    <w:lvl w:ilvl="7" w:tplc="08090003" w:tentative="1">
+      <w:start w:val="1"/>
+      <w:numFmt w:val="bullet"/>
+      <w:lvlText w:val="o"/>
+      <w:lvlJc w:val="left"/>
+      <w:pPr>
+        <w:ind w:left="5760" w:hanging="360"/>
+      </w:pPr>
+      <w:rPr>
+        <w:rFonts w:ascii="Courier New" w:hAnsi="Courier New" w:cs="Courier New" w:hint="default"/>
+      </w:rPr>
+    </w:lvl>
+    <w:lvl w:ilvl="8" w:tplc="08090005" w:tentative="1">
+      <w:start w:val="1"/>
+      <w:numFmt w:val="bullet"/>
+      <w:lvlText w:val=""/>
+      <w:lvlJc w:val="left"/>
+      <w:pPr>
+        <w:ind w:left="6480" w:hanging="360"/>
+      </w:pPr>
+      <w:rPr>
+        <w:rFonts w:ascii="Wingdings" w:hAnsi="Wingdings" w:hint="default"/>
+      </w:rPr>
+    </w:lvl>
+  </w:abstractNum>
+  <w:abstractNum w:abstractNumId="3" w15:restartNumberingAfterBreak="0">
     <w:nsid w:val="0E7E385D"/>
     <w:multiLevelType w:val="hybridMultilevel"/>
     <w:tmpl w:val="2530E3FA"/>
@@ -1770,7 +2172,7 @@
       </w:rPr>
     </w:lvl>
   </w:abstractNum>
-  <w:abstractNum w:abstractNumId="1" w15:restartNumberingAfterBreak="0">
+  <w:abstractNum w:abstractNumId="4" w15:restartNumberingAfterBreak="0">
     <w:nsid w:val="18220BFB"/>
     <w:multiLevelType w:val="hybridMultilevel"/>
     <w:tmpl w:val="9058FD04"/>
@@ -1883,7 +2285,7 @@
       </w:rPr>
     </w:lvl>
   </w:abstractNum>
-  <w:abstractNum w:abstractNumId="2" w15:restartNumberingAfterBreak="0">
+  <w:abstractNum w:abstractNumId="5" w15:restartNumberingAfterBreak="0">
     <w:nsid w:val="1A950622"/>
     <w:multiLevelType w:val="hybridMultilevel"/>
     <w:tmpl w:val="C3C84928"/>
@@ -1996,7 +2398,7 @@
       </w:rPr>
     </w:lvl>
   </w:abstractNum>
-  <w:abstractNum w:abstractNumId="3" w15:restartNumberingAfterBreak="0">
+  <w:abstractNum w:abstractNumId="6" w15:restartNumberingAfterBreak="0">
     <w:nsid w:val="1A9A38B4"/>
     <w:multiLevelType w:val="hybridMultilevel"/>
     <w:tmpl w:val="494C6D06"/>
@@ -2109,7 +2511,7 @@
       </w:rPr>
     </w:lvl>
   </w:abstractNum>
-  <w:abstractNum w:abstractNumId="4" w15:restartNumberingAfterBreak="0">
+  <w:abstractNum w:abstractNumId="7" w15:restartNumberingAfterBreak="0">
     <w:nsid w:val="1B720F1F"/>
     <w:multiLevelType w:val="hybridMultilevel"/>
     <w:tmpl w:val="92AA1686"/>
@@ -2222,7 +2624,7 @@
       </w:rPr>
     </w:lvl>
   </w:abstractNum>
-  <w:abstractNum w:abstractNumId="5" w15:restartNumberingAfterBreak="0">
+  <w:abstractNum w:abstractNumId="8" w15:restartNumberingAfterBreak="0">
     <w:nsid w:val="20D2410A"/>
     <w:multiLevelType w:val="hybridMultilevel"/>
     <w:tmpl w:val="B540E2C0"/>
@@ -2335,7 +2737,7 @@
       </w:rPr>
     </w:lvl>
   </w:abstractNum>
-  <w:abstractNum w:abstractNumId="6" w15:restartNumberingAfterBreak="0">
+  <w:abstractNum w:abstractNumId="9" w15:restartNumberingAfterBreak="0">
     <w:nsid w:val="23DB37CE"/>
     <w:multiLevelType w:val="hybridMultilevel"/>
     <w:tmpl w:val="1EC6FFE2"/>
@@ -2448,7 +2850,7 @@
       </w:rPr>
     </w:lvl>
   </w:abstractNum>
-  <w:abstractNum w:abstractNumId="7" w15:restartNumberingAfterBreak="0">
+  <w:abstractNum w:abstractNumId="10" w15:restartNumberingAfterBreak="0">
     <w:nsid w:val="2D1D64EE"/>
     <w:multiLevelType w:val="hybridMultilevel"/>
     <w:tmpl w:val="79006578"/>
@@ -2561,7 +2963,120 @@
       </w:rPr>
     </w:lvl>
   </w:abstractNum>
-  <w:abstractNum w:abstractNumId="8" w15:restartNumberingAfterBreak="0">
+  <w:abstractNum w:abstractNumId="11" w15:restartNumberingAfterBreak="0">
+    <w:nsid w:val="344D1DBA"/>
+    <w:multiLevelType w:val="hybridMultilevel"/>
+    <w:tmpl w:val="1A36DF3C"/>
+    <w:lvl w:ilvl="0" w:tplc="08090001">
+      <w:start w:val="1"/>
+      <w:numFmt w:val="bullet"/>
+      <w:lvlText w:val=""/>
+      <w:lvlJc w:val="left"/>
+      <w:pPr>
+        <w:ind w:left="720" w:hanging="360"/>
+      </w:pPr>
+      <w:rPr>
+        <w:rFonts w:ascii="Symbol" w:hAnsi="Symbol" w:hint="default"/>
+      </w:rPr>
+    </w:lvl>
+    <w:lvl w:ilvl="1" w:tplc="08090003" w:tentative="1">
+      <w:start w:val="1"/>
+      <w:numFmt w:val="bullet"/>
+      <w:lvlText w:val="o"/>
+      <w:lvlJc w:val="left"/>
+      <w:pPr>
+        <w:ind w:left="1440" w:hanging="360"/>
+      </w:pPr>
+      <w:rPr>
+        <w:rFonts w:ascii="Courier New" w:hAnsi="Courier New" w:cs="Courier New" w:hint="default"/>
+      </w:rPr>
+    </w:lvl>
+    <w:lvl w:ilvl="2" w:tplc="08090005" w:tentative="1">
+      <w:start w:val="1"/>
+      <w:numFmt w:val="bullet"/>
+      <w:lvlText w:val=""/>
+      <w:lvlJc w:val="left"/>
+      <w:pPr>
+        <w:ind w:left="2160" w:hanging="360"/>
+      </w:pPr>
+      <w:rPr>
+        <w:rFonts w:ascii="Wingdings" w:hAnsi="Wingdings" w:hint="default"/>
+      </w:rPr>
+    </w:lvl>
+    <w:lvl w:ilvl="3" w:tplc="08090001" w:tentative="1">
+      <w:start w:val="1"/>
+      <w:numFmt w:val="bullet"/>
+      <w:lvlText w:val=""/>
+      <w:lvlJc w:val="left"/>
+      <w:pPr>
+        <w:ind w:left="2880" w:hanging="360"/>
+      </w:pPr>
+      <w:rPr>
+        <w:rFonts w:ascii="Symbol" w:hAnsi="Symbol" w:hint="default"/>
+      </w:rPr>
+    </w:lvl>
+    <w:lvl w:ilvl="4" w:tplc="08090003" w:tentative="1">
+      <w:start w:val="1"/>
+      <w:numFmt w:val="bullet"/>
+      <w:lvlText w:val="o"/>
+      <w:lvlJc w:val="left"/>
+      <w:pPr>
+        <w:ind w:left="3600" w:hanging="360"/>
+      </w:pPr>
+      <w:rPr>
+        <w:rFonts w:ascii="Courier New" w:hAnsi="Courier New" w:cs="Courier New" w:hint="default"/>
+      </w:rPr>
+    </w:lvl>
+    <w:lvl w:ilvl="5" w:tplc="08090005" w:tentative="1">
+      <w:start w:val="1"/>
+      <w:numFmt w:val="bullet"/>
+      <w:lvlText w:val=""/>
+      <w:lvlJc w:val="left"/>
+      <w:pPr>
+        <w:ind w:left="4320" w:hanging="360"/>
+      </w:pPr>
+      <w:rPr>
+        <w:rFonts w:ascii="Wingdings" w:hAnsi="Wingdings" w:hint="default"/>
+      </w:rPr>
+    </w:lvl>
+    <w:lvl w:ilvl="6" w:tplc="08090001" w:tentative="1">
+      <w:start w:val="1"/>
+      <w:numFmt w:val="bullet"/>
+      <w:lvlText w:val=""/>
+      <w:lvlJc w:val="left"/>
+      <w:pPr>
+        <w:ind w:left="5040" w:hanging="360"/>
+      </w:pPr>
+      <w:rPr>
+        <w:rFonts w:ascii="Symbol" w:hAnsi="Symbol" w:hint="default"/>
+      </w:rPr>
+    </w:lvl>
+    <w:lvl w:ilvl="7" w:tplc="08090003" w:tentative="1">
+      <w:start w:val="1"/>
+      <w:numFmt w:val="bullet"/>
+      <w:lvlText w:val="o"/>
+      <w:lvlJc w:val="left"/>
+      <w:pPr>
+        <w:ind w:left="5760" w:hanging="360"/>
+      </w:pPr>
+      <w:rPr>
+        <w:rFonts w:ascii="Courier New" w:hAnsi="Courier New" w:cs="Courier New" w:hint="default"/>
+      </w:rPr>
+    </w:lvl>
+    <w:lvl w:ilvl="8" w:tplc="08090005" w:tentative="1">
+      <w:start w:val="1"/>
+      <w:numFmt w:val="bullet"/>
+      <w:lvlText w:val=""/>
+      <w:lvlJc w:val="left"/>
+      <w:pPr>
+        <w:ind w:left="6480" w:hanging="360"/>
+      </w:pPr>
+      <w:rPr>
+        <w:rFonts w:ascii="Wingdings" w:hAnsi="Wingdings" w:hint="default"/>
+      </w:rPr>
+    </w:lvl>
+  </w:abstractNum>
+  <w:abstractNum w:abstractNumId="12" w15:restartNumberingAfterBreak="0">
     <w:nsid w:val="352A44C5"/>
     <w:multiLevelType w:val="hybridMultilevel"/>
     <w:tmpl w:val="F8F6BA5C"/>
@@ -2674,7 +3189,7 @@
       </w:rPr>
     </w:lvl>
   </w:abstractNum>
-  <w:abstractNum w:abstractNumId="9" w15:restartNumberingAfterBreak="0">
+  <w:abstractNum w:abstractNumId="13" w15:restartNumberingAfterBreak="0">
     <w:nsid w:val="3EB271F4"/>
     <w:multiLevelType w:val="multilevel"/>
     <w:tmpl w:val="0809001F"/>
@@ -2760,7 +3275,7 @@
       </w:pPr>
     </w:lvl>
   </w:abstractNum>
-  <w:abstractNum w:abstractNumId="10" w15:restartNumberingAfterBreak="0">
+  <w:abstractNum w:abstractNumId="14" w15:restartNumberingAfterBreak="0">
     <w:nsid w:val="52804169"/>
     <w:multiLevelType w:val="hybridMultilevel"/>
     <w:tmpl w:val="324E418A"/>
@@ -2873,7 +3388,7 @@
       </w:rPr>
     </w:lvl>
   </w:abstractNum>
-  <w:abstractNum w:abstractNumId="11" w15:restartNumberingAfterBreak="0">
+  <w:abstractNum w:abstractNumId="15" w15:restartNumberingAfterBreak="0">
     <w:nsid w:val="5F40761A"/>
     <w:multiLevelType w:val="hybridMultilevel"/>
     <w:tmpl w:val="52B2C7CA"/>
@@ -2987,40 +3502,52 @@
     </w:lvl>
   </w:abstractNum>
   <w:num w:numId="1">
+    <w:abstractNumId w:val="13"/>
+  </w:num>
+  <w:num w:numId="2">
+    <w:abstractNumId w:val="6"/>
+  </w:num>
+  <w:num w:numId="3">
+    <w:abstractNumId w:val="3"/>
+  </w:num>
+  <w:num w:numId="4">
+    <w:abstractNumId w:val="10"/>
+  </w:num>
+  <w:num w:numId="5">
+    <w:abstractNumId w:val="7"/>
+  </w:num>
+  <w:num w:numId="6">
+    <w:abstractNumId w:val="15"/>
+  </w:num>
+  <w:num w:numId="7">
+    <w:abstractNumId w:val="12"/>
+  </w:num>
+  <w:num w:numId="8">
+    <w:abstractNumId w:val="8"/>
+  </w:num>
+  <w:num w:numId="9">
     <w:abstractNumId w:val="9"/>
   </w:num>
-  <w:num w:numId="2">
-    <w:abstractNumId w:val="3"/>
+  <w:num w:numId="10">
+    <w:abstractNumId w:val="4"/>
   </w:num>
-  <w:num w:numId="3">
+  <w:num w:numId="11">
+    <w:abstractNumId w:val="5"/>
+  </w:num>
+  <w:num w:numId="12">
+    <w:abstractNumId w:val="14"/>
+  </w:num>
+  <w:num w:numId="13">
+    <w:abstractNumId w:val="2"/>
+  </w:num>
+  <w:num w:numId="14">
+    <w:abstractNumId w:val="11"/>
+  </w:num>
+  <w:num w:numId="15">
     <w:abstractNumId w:val="0"/>
   </w:num>
-  <w:num w:numId="4">
-    <w:abstractNumId w:val="7"/>
-  </w:num>
-  <w:num w:numId="5">
-    <w:abstractNumId w:val="4"/>
-  </w:num>
-  <w:num w:numId="6">
-    <w:abstractNumId w:val="11"/>
-  </w:num>
-  <w:num w:numId="7">
-    <w:abstractNumId w:val="8"/>
-  </w:num>
-  <w:num w:numId="8">
-    <w:abstractNumId w:val="5"/>
-  </w:num>
-  <w:num w:numId="9">
-    <w:abstractNumId w:val="6"/>
-  </w:num>
-  <w:num w:numId="10">
+  <w:num w:numId="16">
     <w:abstractNumId w:val="1"/>
-  </w:num>
-  <w:num w:numId="11">
-    <w:abstractNumId w:val="2"/>
-  </w:num>
-  <w:num w:numId="12">
-    <w:abstractNumId w:val="10"/>
   </w:num>
 </w:numbering>
 </file>

</xml_diff>